<commit_message>
proyecto listo para entregar a Manuel
</commit_message>
<xml_diff>
--- a/Documentacion/DocumentacionProyecto.docx
+++ b/Documentacion/DocumentacionProyecto.docx
@@ -1,26 +1,158 @@
 
 <file path=word/document.xml><?xml version="1.0" encoding="utf-8"?>
-<w:document xmlns:wpc="http://schemas.microsoft.com/office/word/2010/wordprocessingCanvas" xmlns:cx="http://schemas.microsoft.com/office/drawing/2014/chartex" xmlns:cx1="http://schemas.microsoft.com/office/drawing/2015/9/8/chartex" xmlns:cx2="http://schemas.microsoft.com/office/drawing/2015/10/21/chartex" xmlns:cx3="http://schemas.microsoft.com/office/drawing/2016/5/9/chartex" xmlns:cx4="http://schemas.microsoft.com/office/drawing/2016/5/10/chartex" xmlns:cx5="http://schemas.microsoft.com/office/drawing/2016/5/11/chartex" xmlns:cx6="http://schemas.microsoft.com/office/drawing/2016/5/12/chartex" xmlns:cx7="http://schemas.microsoft.com/office/drawing/2016/5/13/chartex" xmlns:cx8="http://schemas.microsoft.com/office/drawing/2016/5/14/chartex" xmlns:mc="http://schemas.openxmlformats.org/markup-compatibility/2006" xmlns:aink="http://schemas.microsoft.com/office/drawing/2016/ink" xmlns:am3d="http://schemas.microsoft.com/office/drawing/2017/model3d" xmlns:o="urn:schemas-microsoft-com:office:office" xmlns:oel="http://schemas.microsoft.com/office/2019/extlst" xmlns:r="http://schemas.openxmlformats.org/officeDocument/2006/relationships" xmlns:m="http://schemas.openxmlformats.org/officeDocument/2006/math" xmlns:v="urn:schemas-microsoft-com:vml" xmlns:wp14="http://schemas.microsoft.com/office/word/2010/wordprocessingDrawing" xmlns:wp="http://schemas.openxmlformats.org/drawingml/2006/wordprocessingDrawing" xmlns:w10="urn:schemas-microsoft-com:office:word" xmlns:w="http://schemas.openxmlformats.org/wordprocessingml/2006/main" xmlns:w14="http://schemas.microsoft.com/office/word/2010/wordml" xmlns:w15="http://schemas.microsoft.com/office/word/2012/wordml" xmlns:w16cex="http://schemas.microsoft.com/office/word/2018/wordml/cex" xmlns:w16cid="http://schemas.microsoft.com/office/word/2016/wordml/cid" xmlns:w16="http://schemas.microsoft.com/office/word/2018/wordml" xmlns:w16du="http://schemas.microsoft.com/office/word/2023/wordml/word16du" xmlns:w16sdtdh="http://schemas.microsoft.com/office/word/2020/wordml/sdtdatahash" xmlns:w16se="http://schemas.microsoft.com/office/word/2015/wordml/symex" xmlns:wpg="http://schemas.microsoft.com/office/word/2010/wordprocessingGroup" xmlns:wpi="http://schemas.microsoft.com/office/word/2010/wordprocessingInk" xmlns:wne="http://schemas.microsoft.com/office/word/2006/wordml" xmlns:wps="http://schemas.microsoft.com/office/word/2010/wordprocessingShape" mc:Ignorable="w14 w15 w16se w16cid w16 w16cex w16sdtdh wp14">
+<w:document xmlns:wpc="http://schemas.microsoft.com/office/word/2010/wordprocessingCanvas" xmlns:cx="http://schemas.microsoft.com/office/drawing/2014/chartex" xmlns:cx1="http://schemas.microsoft.com/office/drawing/2015/9/8/chartex" xmlns:cx2="http://schemas.microsoft.com/office/drawing/2015/10/21/chartex" xmlns:cx3="http://schemas.microsoft.com/office/drawing/2016/5/9/chartex" xmlns:cx4="http://schemas.microsoft.com/office/drawing/2016/5/10/chartex" xmlns:cx5="http://schemas.microsoft.com/office/drawing/2016/5/11/chartex" xmlns:cx6="http://schemas.microsoft.com/office/drawing/2016/5/12/chartex" xmlns:cx7="http://schemas.microsoft.com/office/drawing/2016/5/13/chartex" xmlns:cx8="http://schemas.microsoft.com/office/drawing/2016/5/14/chartex" xmlns:mc="http://schemas.openxmlformats.org/markup-compatibility/2006" xmlns:aink="http://schemas.microsoft.com/office/drawing/2016/ink" xmlns:am3d="http://schemas.microsoft.com/office/drawing/2017/model3d" xmlns:o="urn:schemas-microsoft-com:office:office" xmlns:oel="http://schemas.microsoft.com/office/2019/extlst" xmlns:r="http://schemas.openxmlformats.org/officeDocument/2006/relationships" xmlns:m="http://schemas.openxmlformats.org/officeDocument/2006/math" xmlns:v="urn:schemas-microsoft-com:vml" xmlns:wp14="http://schemas.microsoft.com/office/word/2010/wordprocessingDrawing" xmlns:wp="http://schemas.openxmlformats.org/drawingml/2006/wordprocessingDrawing" xmlns:w10="urn:schemas-microsoft-com:office:word" xmlns:w="http://schemas.openxmlformats.org/wordprocessingml/2006/main" xmlns:w14="http://schemas.microsoft.com/office/word/2010/wordml" xmlns:w15="http://schemas.microsoft.com/office/word/2012/wordml" xmlns:w16cex="http://schemas.microsoft.com/office/word/2018/wordml/cex" xmlns:w16cid="http://schemas.microsoft.com/office/word/2016/wordml/cid" xmlns:w16="http://schemas.microsoft.com/office/word/2018/wordml" xmlns:w16sdtdh="http://schemas.microsoft.com/office/word/2020/wordml/sdtdatahash" xmlns:w16se="http://schemas.microsoft.com/office/word/2015/wordml/symex" xmlns:wpg="http://schemas.microsoft.com/office/word/2010/wordprocessingGroup" xmlns:wpi="http://schemas.microsoft.com/office/word/2010/wordprocessingInk" xmlns:wne="http://schemas.microsoft.com/office/word/2006/wordml" xmlns:wps="http://schemas.microsoft.com/office/word/2010/wordprocessingShape" mc:Ignorable="w14 w15 w16se w16cid w16 w16cex w16sdtdh wp14">
   <w:body>
     <w:p>
       <w:pPr>
         <w:pStyle w:val="Ttulo1"/>
       </w:pPr>
+      <w:r>
+        <w:t>Documentación</w:t>
+      </w:r>
+      <w:r>
+        <w:t xml:space="preserve"> del proyecto </w:t>
+      </w:r>
+    </w:p>
+    <w:p/>
+    <w:p>
+      <w:pPr>
+        <w:pStyle w:val="Ttulo2"/>
+      </w:pPr>
+      <w:r>
+        <w:t>IMAGENES</w:t>
+      </w:r>
+    </w:p>
+    <w:p>
+      <w:pPr>
+        <w:ind w:firstLine="708"/>
+      </w:pPr>
+      <w:r>
+        <w:rPr>
+          <w:rStyle w:val="Ttulo3Car"/>
+        </w:rPr>
+        <w:t>1.-</w:t>
+      </w:r>
+      <w:r>
+        <w:t xml:space="preserve"> Alguna imágenes no presentan la calidad que se </w:t>
+      </w:r>
+      <w:r>
+        <w:t>requería</w:t>
+      </w:r>
+      <w:r>
+        <w:t xml:space="preserve"> pero es que </w:t>
+      </w:r>
+      <w:proofErr w:type="gramStart"/>
+      <w:r>
+        <w:t>anteriormente  los</w:t>
+      </w:r>
+      <w:proofErr w:type="gramEnd"/>
+      <w:r>
+        <w:t xml:space="preserve"> tamaños usados en Adobe XD eran </w:t>
+      </w:r>
       <w:proofErr w:type="spellStart"/>
       <w:r>
-        <w:t>Documentacion</w:t>
+        <w:t>mas</w:t>
       </w:r>
       <w:proofErr w:type="spellEnd"/>
       <w:r>
-        <w:t xml:space="preserve"> del proyecto </w:t>
-      </w:r>
-    </w:p>
+        <w:t xml:space="preserve"> pequeños,  al usar los modales  se </w:t>
+      </w:r>
+      <w:r>
+        <w:t>requerían</w:t>
+      </w:r>
+      <w:r>
+        <w:t xml:space="preserve"> imágenes </w:t>
+      </w:r>
+      <w:proofErr w:type="spellStart"/>
+      <w:r>
+        <w:t>mas</w:t>
+      </w:r>
+      <w:proofErr w:type="spellEnd"/>
+      <w:r>
+        <w:t xml:space="preserve"> grandes, las cuales no </w:t>
+      </w:r>
+      <w:proofErr w:type="spellStart"/>
+      <w:r>
+        <w:t>tenia</w:t>
+      </w:r>
+      <w:proofErr w:type="spellEnd"/>
+      <w:r>
+        <w:t xml:space="preserve"> a mano. </w:t>
+      </w:r>
+    </w:p>
+    <w:p>
+      <w:pPr>
+        <w:ind w:firstLine="708"/>
+      </w:pPr>
+      <w:r>
+        <w:rPr>
+          <w:rStyle w:val="Ttulo3Car"/>
+        </w:rPr>
+        <w:t>2.-</w:t>
+      </w:r>
+      <w:r>
+        <w:t xml:space="preserve"> las imágenes son tomadas de los </w:t>
+      </w:r>
+      <w:r>
+        <w:t>catálogos</w:t>
+      </w:r>
+      <w:r>
+        <w:t xml:space="preserve"> de las marcas correspondientes de los que se tiene </w:t>
+      </w:r>
+      <w:r>
+        <w:t>autorización</w:t>
+      </w:r>
+      <w:r>
+        <w:t xml:space="preserve"> ya que se trata de una </w:t>
+      </w:r>
+      <w:r>
+        <w:t>distribución</w:t>
+      </w:r>
+      <w:r>
+        <w:t xml:space="preserve"> autorizada.</w:t>
+      </w:r>
+    </w:p>
+    <w:p>
+      <w:pPr>
+        <w:ind w:firstLine="708"/>
+      </w:pPr>
+      <w:r>
+        <w:rPr>
+          <w:rStyle w:val="Ttulo3Car"/>
+        </w:rPr>
+        <w:t>3</w:t>
+      </w:r>
+      <w:r>
+        <w:rPr>
+          <w:rStyle w:val="Ttulo3Car"/>
+        </w:rPr>
+        <w:t>.-</w:t>
+      </w:r>
+      <w:r>
+        <w:t xml:space="preserve"> la imagen de fondo de la cabecera ha sido cambiada ya que los efectos que obtuve con Adobe XD de </w:t>
+      </w:r>
+      <w:r>
+        <w:t>degradación</w:t>
+      </w:r>
+      <w:r>
+        <w:t xml:space="preserve"> y </w:t>
+      </w:r>
+      <w:proofErr w:type="gramStart"/>
+      <w:r>
+        <w:t>bicolores  no</w:t>
+      </w:r>
+      <w:proofErr w:type="gramEnd"/>
+      <w:r>
+        <w:t xml:space="preserve"> eran posible conseguirlos con bootstrap.</w:t>
+      </w:r>
+    </w:p>
+    <w:p/>
     <w:p>
       <w:pPr>
         <w:pStyle w:val="Ttulo2"/>
       </w:pPr>
       <w:r>
-        <w:t>IMAGENES</w:t>
+        <w:t>MODALES</w:t>
       </w:r>
     </w:p>
     <w:p>
@@ -31,345 +163,141 @@
         <w:rPr>
           <w:rStyle w:val="Ttulo3Car"/>
         </w:rPr>
-        <w:t>1.-</w:t>
-      </w:r>
-      <w:r>
-        <w:t xml:space="preserve"> Alguna imágenes no presentan la calidad que se </w:t>
+        <w:t>1</w:t>
+      </w:r>
+      <w:r>
+        <w:rPr>
+          <w:rStyle w:val="Ttulo3Car"/>
+        </w:rPr>
+        <w:t>-</w:t>
+      </w:r>
+      <w:r>
+        <w:t xml:space="preserve"> los modales si </w:t>
+      </w:r>
+      <w:r>
+        <w:t>están</w:t>
+      </w:r>
+      <w:r>
+        <w:t xml:space="preserve"> integrados en Loging, Registro</w:t>
+      </w:r>
+      <w:r>
+        <w:t>,</w:t>
+      </w:r>
+      <w:r>
+        <w:t xml:space="preserve"> Avisos </w:t>
+      </w:r>
+      <w:proofErr w:type="gramStart"/>
+      <w:r>
+        <w:t xml:space="preserve">y </w:t>
+      </w:r>
+      <w:r>
+        <w:t xml:space="preserve"> Contacto</w:t>
+      </w:r>
+      <w:proofErr w:type="gramEnd"/>
+      <w:r>
+        <w:t xml:space="preserve"> </w:t>
+      </w:r>
+      <w:r>
+        <w:t xml:space="preserve">del Navegador </w:t>
       </w:r>
       <w:proofErr w:type="spellStart"/>
       <w:r>
-        <w:t>requeria</w:t>
+        <w:t>tambien</w:t>
       </w:r>
       <w:proofErr w:type="spellEnd"/>
       <w:r>
-        <w:t xml:space="preserve"> pero es que </w:t>
+        <w:t xml:space="preserve"> se encuentran en </w:t>
+      </w:r>
+      <w:r>
+        <w:t xml:space="preserve"> la parte correspondiente a Avisos Legales del footer</w:t>
+      </w:r>
+    </w:p>
+    <w:p/>
+    <w:p>
+      <w:pPr>
+        <w:pStyle w:val="Ttulo2"/>
+      </w:pPr>
+      <w:r>
+        <w:rPr>
+          <w:rStyle w:val="Ttulo2Car"/>
+        </w:rPr>
+        <w:t>ICONOS</w:t>
+      </w:r>
+    </w:p>
+    <w:p>
+      <w:pPr>
+        <w:ind w:firstLine="284"/>
+      </w:pPr>
+      <w:r>
+        <w:t xml:space="preserve">Los </w:t>
+      </w:r>
+      <w:proofErr w:type="spellStart"/>
+      <w:r>
+        <w:t>lconos</w:t>
+      </w:r>
+      <w:proofErr w:type="spellEnd"/>
+      <w:r>
+        <w:t xml:space="preserve"> utilizados son los propios de Bootstrap en su </w:t>
+      </w:r>
+      <w:proofErr w:type="spellStart"/>
+      <w:r>
+        <w:t>version</w:t>
+      </w:r>
+      <w:proofErr w:type="spellEnd"/>
+      <w:r>
+        <w:t xml:space="preserve"> 5.3 </w:t>
+      </w:r>
+      <w:r>
+        <w:t xml:space="preserve">  </w:t>
+      </w:r>
+      <w:r>
+        <w:t>incluidos los de las estrellas</w:t>
+      </w:r>
+    </w:p>
+    <w:p/>
+    <w:p>
+      <w:pPr>
+        <w:pStyle w:val="Ttulo2"/>
+      </w:pPr>
+      <w:r>
+        <w:t>FUENTES</w:t>
+      </w:r>
+    </w:p>
+    <w:p>
+      <w:pPr>
+        <w:ind w:firstLine="708"/>
+      </w:pPr>
+      <w:r>
+        <w:rPr>
+          <w:rStyle w:val="Ttulo3Car"/>
+        </w:rPr>
+        <w:t>1</w:t>
+      </w:r>
+      <w:r>
+        <w:rPr>
+          <w:rStyle w:val="Ttulo3Car"/>
+        </w:rPr>
+        <w:t>.-</w:t>
+      </w:r>
+      <w:r>
+        <w:t xml:space="preserve"> las fuentes </w:t>
+      </w:r>
+      <w:r>
+        <w:t>están</w:t>
+      </w:r>
+      <w:r>
+        <w:t xml:space="preserve"> integradas en el </w:t>
       </w:r>
       <w:proofErr w:type="gramStart"/>
       <w:r>
-        <w:t>anteriormente  los</w:t>
+        <w:t xml:space="preserve">proyecto </w:t>
+      </w:r>
+      <w:r>
+        <w:t xml:space="preserve"> en</w:t>
       </w:r>
       <w:proofErr w:type="gramEnd"/>
       <w:r>
-        <w:t xml:space="preserve"> tamaños usados en Adobe XD eran </w:t>
-      </w:r>
-      <w:proofErr w:type="spellStart"/>
-      <w:r>
-        <w:t>mas</w:t>
-      </w:r>
-      <w:proofErr w:type="spellEnd"/>
-      <w:r>
-        <w:t xml:space="preserve"> pequeños,  al usar los modales  se </w:t>
-      </w:r>
-      <w:proofErr w:type="spellStart"/>
-      <w:r>
-        <w:t>requerian</w:t>
-      </w:r>
-      <w:proofErr w:type="spellEnd"/>
-      <w:r>
-        <w:t xml:space="preserve"> imágenes </w:t>
-      </w:r>
-      <w:proofErr w:type="spellStart"/>
-      <w:r>
-        <w:t>mas</w:t>
-      </w:r>
-      <w:proofErr w:type="spellEnd"/>
-      <w:r>
-        <w:t xml:space="preserve"> grandes, las cuales no </w:t>
-      </w:r>
-      <w:proofErr w:type="spellStart"/>
-      <w:r>
-        <w:t>tenia</w:t>
-      </w:r>
-      <w:proofErr w:type="spellEnd"/>
-      <w:r>
-        <w:t xml:space="preserve"> a mano. </w:t>
-      </w:r>
-    </w:p>
-    <w:p/>
-    <w:p>
-      <w:pPr>
-        <w:ind w:firstLine="708"/>
-      </w:pPr>
-      <w:r>
-        <w:rPr>
-          <w:rStyle w:val="Ttulo3Car"/>
-        </w:rPr>
-        <w:t>2.-</w:t>
-      </w:r>
-      <w:r>
-        <w:t xml:space="preserve"> las imágenes son tomadas de los </w:t>
-      </w:r>
-      <w:proofErr w:type="spellStart"/>
-      <w:r>
-        <w:t>catalogos</w:t>
-      </w:r>
-      <w:proofErr w:type="spellEnd"/>
-      <w:r>
-        <w:t xml:space="preserve"> de las marcas correspondientes de los que se tiene </w:t>
-      </w:r>
-      <w:proofErr w:type="spellStart"/>
-      <w:r>
-        <w:t>autorizacion</w:t>
-      </w:r>
-      <w:proofErr w:type="spellEnd"/>
-      <w:r>
-        <w:t xml:space="preserve"> ya que se trata de una </w:t>
-      </w:r>
-      <w:proofErr w:type="spellStart"/>
-      <w:r>
-        <w:t>distribucion</w:t>
-      </w:r>
-      <w:proofErr w:type="spellEnd"/>
-      <w:r>
-        <w:t xml:space="preserve"> autorizada.</w:t>
-      </w:r>
-    </w:p>
-    <w:p/>
-    <w:p>
-      <w:pPr>
-        <w:ind w:firstLine="708"/>
-      </w:pPr>
-      <w:r>
-        <w:rPr>
-          <w:rStyle w:val="Ttulo3Car"/>
-        </w:rPr>
-        <w:t>2.-</w:t>
-      </w:r>
-      <w:r>
-        <w:t xml:space="preserve"> la imagen de fondo de la cabecera ha sido cambiada ya que los efectos que obtuve con Adobe XD de </w:t>
-      </w:r>
-      <w:proofErr w:type="spellStart"/>
-      <w:r>
-        <w:t>degradacion</w:t>
-      </w:r>
-      <w:proofErr w:type="spellEnd"/>
-      <w:r>
-        <w:t xml:space="preserve"> y </w:t>
-      </w:r>
-      <w:proofErr w:type="gramStart"/>
-      <w:r>
-        <w:t>bicolores  no</w:t>
-      </w:r>
-      <w:proofErr w:type="gramEnd"/>
-      <w:r>
-        <w:t xml:space="preserve"> eran posible conseguirlos con bootstrap.</w:t>
-      </w:r>
-    </w:p>
-    <w:p/>
-    <w:p>
-      <w:pPr>
-        <w:pStyle w:val="Ttulo2"/>
-      </w:pPr>
-      <w:r>
-        <w:t>MODALES</w:t>
-      </w:r>
-    </w:p>
-    <w:p>
-      <w:pPr>
-        <w:ind w:firstLine="708"/>
-      </w:pPr>
-      <w:r>
-        <w:rPr>
-          <w:rStyle w:val="Ttulo3Car"/>
-        </w:rPr>
-        <w:t>1</w:t>
-      </w:r>
-      <w:r>
-        <w:rPr>
-          <w:rStyle w:val="Ttulo3Car"/>
-        </w:rPr>
-        <w:t>-</w:t>
-      </w:r>
-      <w:r>
-        <w:t xml:space="preserve"> </w:t>
-      </w:r>
-      <w:proofErr w:type="spellStart"/>
-      <w:r>
-        <w:t>Auque</w:t>
-      </w:r>
-      <w:proofErr w:type="spellEnd"/>
-      <w:r>
-        <w:t xml:space="preserve"> lo intente no fue posible implementar los modales en los botones desplegables de Avisos.   Parece que </w:t>
-      </w:r>
-      <w:proofErr w:type="spellStart"/>
-      <w:r>
-        <w:t>habia</w:t>
-      </w:r>
-      <w:proofErr w:type="spellEnd"/>
-      <w:r>
-        <w:t xml:space="preserve"> un conflicto y se </w:t>
-      </w:r>
-      <w:proofErr w:type="spellStart"/>
-      <w:r>
-        <w:t>oscurecia</w:t>
-      </w:r>
-      <w:proofErr w:type="spellEnd"/>
-      <w:r>
-        <w:t xml:space="preserve"> toda la </w:t>
-      </w:r>
-      <w:proofErr w:type="gramStart"/>
-      <w:r>
-        <w:t>pantalla  pero</w:t>
-      </w:r>
-      <w:proofErr w:type="gramEnd"/>
-      <w:r>
-        <w:t xml:space="preserve"> no </w:t>
-      </w:r>
-      <w:proofErr w:type="spellStart"/>
-      <w:r>
-        <w:t>aparecian</w:t>
-      </w:r>
-      <w:proofErr w:type="spellEnd"/>
-      <w:r>
-        <w:t xml:space="preserve"> los </w:t>
-      </w:r>
-      <w:r>
-        <w:t xml:space="preserve">modales </w:t>
-      </w:r>
-      <w:r>
-        <w:t xml:space="preserve">formularios por lo que lo tuve que </w:t>
-      </w:r>
-      <w:proofErr w:type="spellStart"/>
-      <w:r>
-        <w:t>desacerlo</w:t>
-      </w:r>
-      <w:proofErr w:type="spellEnd"/>
-      <w:r>
-        <w:t>.</w:t>
-      </w:r>
-    </w:p>
-    <w:p>
-      <w:pPr>
-        <w:ind w:firstLine="708"/>
-      </w:pPr>
-      <w:r>
-        <w:rPr>
-          <w:rStyle w:val="Ttulo3Car"/>
-        </w:rPr>
-        <w:t>2</w:t>
-      </w:r>
-      <w:r>
-        <w:rPr>
-          <w:rStyle w:val="Ttulo3Car"/>
-        </w:rPr>
-        <w:t>-</w:t>
-      </w:r>
-      <w:r>
-        <w:t xml:space="preserve"> los modales si </w:t>
-      </w:r>
-      <w:proofErr w:type="spellStart"/>
-      <w:r>
-        <w:t>estan</w:t>
-      </w:r>
-      <w:proofErr w:type="spellEnd"/>
-      <w:r>
-        <w:t xml:space="preserve"> integrados en </w:t>
-      </w:r>
-      <w:proofErr w:type="spellStart"/>
-      <w:r>
-        <w:t>Loging</w:t>
-      </w:r>
-      <w:proofErr w:type="spellEnd"/>
-      <w:r>
-        <w:t>, Registro</w:t>
-      </w:r>
-      <w:r>
-        <w:t xml:space="preserve">, Contacto </w:t>
-      </w:r>
-      <w:r>
-        <w:t xml:space="preserve">y la parte correspondiente a Avisos Legales del </w:t>
-      </w:r>
-      <w:proofErr w:type="spellStart"/>
-      <w:r>
-        <w:t>footer</w:t>
-      </w:r>
-      <w:proofErr w:type="spellEnd"/>
-    </w:p>
-    <w:p/>
-    <w:p>
-      <w:pPr>
-        <w:ind w:firstLine="708"/>
-      </w:pPr>
-      <w:r>
-        <w:rPr>
-          <w:rStyle w:val="Ttulo3Car"/>
-        </w:rPr>
-        <w:t>3.-</w:t>
-      </w:r>
-      <w:r>
-        <w:t xml:space="preserve"> Los </w:t>
-      </w:r>
-      <w:proofErr w:type="spellStart"/>
-      <w:r>
-        <w:t>lconos</w:t>
-      </w:r>
-      <w:proofErr w:type="spellEnd"/>
-      <w:r>
-        <w:t xml:space="preserve"> utilizados son los propios de Bootstrap en su </w:t>
-      </w:r>
-      <w:proofErr w:type="spellStart"/>
-      <w:r>
-        <w:t>version</w:t>
-      </w:r>
-      <w:proofErr w:type="spellEnd"/>
-      <w:r>
-        <w:t xml:space="preserve"> 5.3 incluidos los de las estrellas</w:t>
-      </w:r>
-    </w:p>
-    <w:p/>
-    <w:p>
-      <w:pPr>
-        <w:pStyle w:val="Ttulo2"/>
-      </w:pPr>
-      <w:r>
-        <w:t>FUENTES</w:t>
-      </w:r>
-    </w:p>
-    <w:p>
-      <w:pPr>
-        <w:ind w:firstLine="708"/>
-      </w:pPr>
-      <w:r>
-        <w:rPr>
-          <w:rStyle w:val="Ttulo3Car"/>
-        </w:rPr>
-        <w:t>1</w:t>
-      </w:r>
-      <w:r>
-        <w:rPr>
-          <w:rStyle w:val="Ttulo3Car"/>
-        </w:rPr>
-        <w:t>.-</w:t>
-      </w:r>
-      <w:r>
-        <w:t xml:space="preserve"> las fuentes </w:t>
-      </w:r>
-      <w:proofErr w:type="spellStart"/>
-      <w:r>
-        <w:t>estan</w:t>
-      </w:r>
-      <w:proofErr w:type="spellEnd"/>
-      <w:r>
-        <w:t xml:space="preserve"> integradas en el </w:t>
-      </w:r>
-      <w:proofErr w:type="gramStart"/>
-      <w:r>
-        <w:t xml:space="preserve">proyecto </w:t>
-      </w:r>
-      <w:r>
-        <w:t xml:space="preserve"> en</w:t>
-      </w:r>
-      <w:proofErr w:type="gramEnd"/>
-      <w:r>
-        <w:t xml:space="preserve"> la propia de Bootstrap variables-</w:t>
-      </w:r>
-      <w:proofErr w:type="spellStart"/>
-      <w:r>
-        <w:t>scss</w:t>
-      </w:r>
-      <w:proofErr w:type="spellEnd"/>
-      <w:r>
-        <w:t xml:space="preserve">  y en una carpeta Fuentes descargada por si fuere necesaria para otras personas</w:t>
+        <w:t xml:space="preserve"> la propia de Bootstrap variables-scss  y en una carpeta Fuentes descargada por si fuere necesaria para otras personas</w:t>
       </w:r>
     </w:p>
     <w:p>
@@ -425,6 +353,15 @@
       <w:r>
         <w:rPr>
           <w:rFonts w:ascii="Consolas" w:eastAsia="Times New Roman" w:hAnsi="Consolas" w:cs="Times New Roman"/>
+          <w:color w:val="FFFFFF"/>
+          <w:sz w:val="21"/>
+          <w:lang w:val="en-US" w:eastAsia="es-ES"/>
+        </w:rPr>
+        <w:t>*{</w:t>
+      </w:r>
+      <w:r>
+        <w:rPr>
+          <w:rFonts w:ascii="Consolas" w:eastAsia="Times New Roman" w:hAnsi="Consolas" w:cs="Times New Roman"/>
           <w:color w:val="D4D4D4"/>
           <w:sz w:val="21"/>
           <w:lang w:val="en-US" w:eastAsia="es-ES"/>
@@ -447,17 +384,7 @@
           <w:sz w:val="21"/>
           <w:lang w:val="en-US" w:eastAsia="es-ES"/>
         </w:rPr>
-        <w:t>$font-family-sans-</w:t>
-      </w:r>
-      <w:proofErr w:type="gramStart"/>
-      <w:r>
-        <w:rPr>
-          <w:rFonts w:ascii="Consolas" w:eastAsia="Times New Roman" w:hAnsi="Consolas" w:cs="Times New Roman"/>
-          <w:color w:val="D4D4D4"/>
-          <w:sz w:val="21"/>
-          <w:lang w:val="en-US" w:eastAsia="es-ES"/>
-        </w:rPr>
-        <w:t>serif</w:t>
+        <w:t>$font-family-index</w:t>
       </w:r>
       <w:r>
         <w:rPr>
@@ -468,7 +395,15 @@
         </w:rPr>
         <w:t>;</w:t>
       </w:r>
-      <w:proofErr w:type="gramEnd"/>
+      <w:r>
+        <w:rPr>
+          <w:rFonts w:ascii="Consolas" w:eastAsia="Times New Roman" w:hAnsi="Consolas" w:cs="Times New Roman"/>
+          <w:color w:val="FFFFFF"/>
+          <w:sz w:val="21"/>
+          <w:lang w:val="en-US" w:eastAsia="es-ES"/>
+        </w:rPr>
+        <w:t>} Roboto</w:t>
+      </w:r>
     </w:p>
     <w:p>
       <w:pPr>
@@ -478,27 +413,86 @@
           <w:rFonts w:ascii="Consolas" w:eastAsia="Times New Roman" w:hAnsi="Consolas" w:cs="Times New Roman"/>
           <w:color w:val="FFFFFF"/>
           <w:sz w:val="21"/>
-          <w:lang w:val="es-ES" w:eastAsia="es-ES"/>
-        </w:rPr>
-      </w:pPr>
-      <w:r>
-        <w:rPr>
-          <w:rFonts w:ascii="Consolas" w:eastAsia="Times New Roman" w:hAnsi="Consolas" w:cs="Times New Roman"/>
-          <w:color w:val="FFFFFF"/>
-          <w:sz w:val="21"/>
-          <w:lang w:val="es-ES" w:eastAsia="es-ES"/>
+          <w:lang w:val="en-US" w:eastAsia="es-ES"/>
+        </w:rPr>
+      </w:pPr>
+    </w:p>
+    <w:p>
+      <w:pPr>
+        <w:shd w:val="clear" w:color="auto" w:fill="000000"/>
+        <w:spacing w:before="0" w:after="0" w:line="285" w:lineRule="atLeast"/>
+        <w:rPr>
+          <w:rFonts w:ascii="Consolas" w:eastAsia="Times New Roman" w:hAnsi="Consolas" w:cs="Times New Roman"/>
+          <w:color w:val="FFFFFF"/>
+          <w:sz w:val="21"/>
+          <w:lang w:val="en-US" w:eastAsia="es-ES"/>
+        </w:rPr>
+      </w:pPr>
+      <w:r>
+        <w:rPr>
+          <w:rFonts w:ascii="Consolas" w:eastAsia="Times New Roman" w:hAnsi="Consolas" w:cs="Times New Roman"/>
+          <w:color w:val="FFFFFF"/>
+          <w:sz w:val="21"/>
+          <w:lang w:val="en-US" w:eastAsia="es-ES"/>
         </w:rPr>
         <w:t xml:space="preserve">  </w:t>
       </w:r>
+      <w:r>
+        <w:rPr>
+          <w:rFonts w:ascii="Consolas" w:eastAsia="Times New Roman" w:hAnsi="Consolas" w:cs="Times New Roman"/>
+          <w:color w:val="FFFFFF"/>
+          <w:sz w:val="21"/>
+          <w:lang w:val="en-US" w:eastAsia="es-ES"/>
+        </w:rPr>
+        <w:t>.font-</w:t>
+      </w:r>
+      <w:proofErr w:type="gramStart"/>
+      <w:r>
+        <w:rPr>
+          <w:rFonts w:ascii="Consolas" w:eastAsia="Times New Roman" w:hAnsi="Consolas" w:cs="Times New Roman"/>
+          <w:color w:val="FFFFFF"/>
+          <w:sz w:val="21"/>
+          <w:lang w:val="en-US" w:eastAsia="es-ES"/>
+        </w:rPr>
+        <w:t>logo{</w:t>
+      </w:r>
+      <w:proofErr w:type="gramEnd"/>
+      <w:r>
+        <w:rPr>
+          <w:rFonts w:ascii="Consolas" w:eastAsia="Times New Roman" w:hAnsi="Consolas" w:cs="Times New Roman"/>
+          <w:color w:val="D4D4D4"/>
+          <w:sz w:val="21"/>
+          <w:lang w:val="en-US" w:eastAsia="es-ES"/>
+        </w:rPr>
+        <w:t>font-family</w:t>
+      </w:r>
+      <w:r>
+        <w:rPr>
+          <w:rFonts w:ascii="Consolas" w:eastAsia="Times New Roman" w:hAnsi="Consolas" w:cs="Times New Roman"/>
+          <w:color w:val="FFFFFF"/>
+          <w:sz w:val="21"/>
+          <w:lang w:val="en-US" w:eastAsia="es-ES"/>
+        </w:rPr>
+        <w:t xml:space="preserve">: </w:t>
+      </w:r>
+      <w:r>
+        <w:rPr>
+          <w:rFonts w:ascii="Consolas" w:eastAsia="Times New Roman" w:hAnsi="Consolas" w:cs="Times New Roman"/>
+          <w:color w:val="CE9178"/>
+          <w:sz w:val="21"/>
+          <w:lang w:val="en-US" w:eastAsia="es-ES"/>
+        </w:rPr>
+        <w:t>$font-logo-</w:t>
+      </w:r>
       <w:proofErr w:type="spellStart"/>
       <w:r>
         <w:rPr>
           <w:rFonts w:ascii="Consolas" w:eastAsia="Times New Roman" w:hAnsi="Consolas" w:cs="Times New Roman"/>
-          <w:color w:val="D4D4D4"/>
-          <w:sz w:val="21"/>
-          <w:lang w:val="es-ES" w:eastAsia="es-ES"/>
-        </w:rPr>
-        <w:t>font-family</w:t>
+          <w:color w:val="CE9178"/>
+          <w:sz w:val="21"/>
+          <w:lang w:val="en-US" w:eastAsia="es-ES"/>
+        </w:rPr>
+        <w:t>leyenda</w:t>
       </w:r>
       <w:proofErr w:type="spellEnd"/>
       <w:r>
@@ -506,28 +500,49 @@
           <w:rFonts w:ascii="Consolas" w:eastAsia="Times New Roman" w:hAnsi="Consolas" w:cs="Times New Roman"/>
           <w:color w:val="FFFFFF"/>
           <w:sz w:val="21"/>
-          <w:lang w:val="es-ES" w:eastAsia="es-ES"/>
-        </w:rPr>
-        <w:t xml:space="preserve">: </w:t>
-      </w:r>
-      <w:r>
-        <w:rPr>
-          <w:rFonts w:ascii="Consolas" w:eastAsia="Times New Roman" w:hAnsi="Consolas" w:cs="Times New Roman"/>
-          <w:color w:val="CE9178"/>
-          <w:sz w:val="21"/>
-          <w:lang w:val="es-ES" w:eastAsia="es-ES"/>
-        </w:rPr>
-        <w:t>"Rage"</w:t>
-      </w:r>
-      <w:r>
-        <w:rPr>
-          <w:rFonts w:ascii="Consolas" w:eastAsia="Times New Roman" w:hAnsi="Consolas" w:cs="Times New Roman"/>
-          <w:color w:val="FFFFFF"/>
-          <w:sz w:val="21"/>
-          <w:lang w:val="es-ES" w:eastAsia="es-ES"/>
-        </w:rPr>
-        <w:t>;  </w:t>
-      </w:r>
+          <w:lang w:val="en-US" w:eastAsia="es-ES"/>
+        </w:rPr>
+        <w:t>;</w:t>
+      </w:r>
+      <w:r>
+        <w:rPr>
+          <w:rFonts w:ascii="Consolas" w:eastAsia="Times New Roman" w:hAnsi="Consolas" w:cs="Times New Roman"/>
+          <w:color w:val="FFFFFF"/>
+          <w:sz w:val="21"/>
+          <w:lang w:val="en-US" w:eastAsia="es-ES"/>
+        </w:rPr>
+        <w:t>}</w:t>
+      </w:r>
+      <w:r>
+        <w:rPr>
+          <w:rFonts w:ascii="Consolas" w:eastAsia="Times New Roman" w:hAnsi="Consolas" w:cs="Times New Roman"/>
+          <w:color w:val="FFFFFF"/>
+          <w:sz w:val="21"/>
+          <w:lang w:val="en-US" w:eastAsia="es-ES"/>
+        </w:rPr>
+        <w:t xml:space="preserve">  </w:t>
+      </w:r>
+      <w:r>
+        <w:rPr>
+          <w:rFonts w:ascii="Consolas" w:eastAsia="Times New Roman" w:hAnsi="Consolas" w:cs="Times New Roman"/>
+          <w:color w:val="FFFFFF"/>
+          <w:sz w:val="21"/>
+          <w:lang w:val="en-US" w:eastAsia="es-ES"/>
+        </w:rPr>
+        <w:t>Rage</w:t>
+      </w:r>
+    </w:p>
+    <w:p>
+      <w:pPr>
+        <w:shd w:val="clear" w:color="auto" w:fill="000000"/>
+        <w:spacing w:before="0" w:after="0" w:line="285" w:lineRule="atLeast"/>
+        <w:rPr>
+          <w:rFonts w:ascii="Consolas" w:eastAsia="Times New Roman" w:hAnsi="Consolas" w:cs="Times New Roman"/>
+          <w:color w:val="FFFFFF"/>
+          <w:sz w:val="21"/>
+          <w:lang w:val="en-US" w:eastAsia="es-ES"/>
+        </w:rPr>
+      </w:pPr>
     </w:p>
     <w:p>
       <w:pPr>
@@ -542,6 +557,7 @@
         <w:pStyle w:val="Ttulo2"/>
       </w:pPr>
       <w:r>
+        <w:lastRenderedPageBreak/>
         <w:t>RESPONSIVE</w:t>
       </w:r>
     </w:p>
@@ -556,7 +572,13 @@
         <w:t>1.-</w:t>
       </w:r>
       <w:r>
-        <w:t xml:space="preserve"> finalmente no hicieron falta @</w:t>
+        <w:t xml:space="preserve"> </w:t>
+      </w:r>
+      <w:r>
+        <w:t>F</w:t>
+      </w:r>
+      <w:r>
+        <w:t>inalmente no hicieron falta @</w:t>
       </w:r>
       <w:proofErr w:type="gramStart"/>
       <w:r>
@@ -567,7 +589,19 @@
       </w:r>
       <w:proofErr w:type="gramEnd"/>
       <w:r>
-        <w:t xml:space="preserve"> que con bootstrap todo quedo responsive </w:t>
+        <w:t xml:space="preserve"> que </w:t>
+      </w:r>
+      <w:r>
+        <w:t xml:space="preserve">utilice todo lo posible </w:t>
+      </w:r>
+      <w:r>
+        <w:t xml:space="preserve"> bootstrap </w:t>
+      </w:r>
+      <w:r>
+        <w:t xml:space="preserve">y </w:t>
+      </w:r>
+      <w:r>
+        <w:t xml:space="preserve">todo quedo responsive </w:t>
       </w:r>
     </w:p>
     <w:p>
@@ -596,7 +630,7 @@
       </w:r>
       <w:proofErr w:type="spellStart"/>
       <w:r>
-        <w:t>variables.scss</w:t>
+        <w:t>variables.Scss</w:t>
       </w:r>
       <w:proofErr w:type="spellEnd"/>
     </w:p>
@@ -739,15 +773,33 @@
           <w:sz w:val="21"/>
           <w:lang w:val="es-ES" w:eastAsia="es-ES"/>
         </w:rPr>
-        <w:t>$gray-300</w:t>
-      </w:r>
-      <w:r>
-        <w:rPr>
-          <w:rFonts w:ascii="Consolas" w:eastAsia="Times New Roman" w:hAnsi="Consolas" w:cs="Times New Roman"/>
-          <w:color w:val="FFFFFF"/>
+        <w:t>$gray-</w:t>
+      </w:r>
+      <w:r>
+        <w:rPr>
+          <w:rFonts w:ascii="Consolas" w:eastAsia="Times New Roman" w:hAnsi="Consolas" w:cs="Times New Roman"/>
+          <w:color w:val="D4D4D4"/>
           <w:sz w:val="21"/>
           <w:lang w:val="es-ES" w:eastAsia="es-ES"/>
         </w:rPr>
+        <w:t>4</w:t>
+      </w:r>
+      <w:r>
+        <w:rPr>
+          <w:rFonts w:ascii="Consolas" w:eastAsia="Times New Roman" w:hAnsi="Consolas" w:cs="Times New Roman"/>
+          <w:color w:val="D4D4D4"/>
+          <w:sz w:val="21"/>
+          <w:lang w:val="es-ES" w:eastAsia="es-ES"/>
+        </w:rPr>
+        <w:t>00</w:t>
+      </w:r>
+      <w:r>
+        <w:rPr>
+          <w:rFonts w:ascii="Consolas" w:eastAsia="Times New Roman" w:hAnsi="Consolas" w:cs="Times New Roman"/>
+          <w:color w:val="FFFFFF"/>
+          <w:sz w:val="21"/>
+          <w:lang w:val="es-ES" w:eastAsia="es-ES"/>
+        </w:rPr>
         <w:t>;</w:t>
       </w:r>
     </w:p>
@@ -756,6 +808,387 @@
       <w:pPr>
         <w:pStyle w:val="Ttulo2"/>
       </w:pPr>
+      <w:r>
+        <w:t>CAMBIOS CON RESPECTO AL PROYECTO INICIAL</w:t>
+      </w:r>
+    </w:p>
+    <w:p>
+      <w:pPr>
+        <w:ind w:left="708"/>
+      </w:pPr>
+      <w:r>
+        <w:t xml:space="preserve">1.- </w:t>
+      </w:r>
+      <w:r>
+        <w:tab/>
+        <w:t xml:space="preserve">La imagen de la cabecera ha cambiado por que me fue imposible apegarme al proyecto inicial,  bootstrap no tiene </w:t>
+      </w:r>
+      <w:r>
+        <w:t>ningún</w:t>
+      </w:r>
+      <w:r>
+        <w:t xml:space="preserve"> degradado que </w:t>
+      </w:r>
+      <w:proofErr w:type="gramStart"/>
+      <w:r>
+        <w:t>salga desde el</w:t>
+      </w:r>
+      <w:proofErr w:type="gramEnd"/>
+      <w:r>
+        <w:t xml:space="preserve"> centro hacia los lados.</w:t>
+      </w:r>
+    </w:p>
+    <w:p>
+      <w:pPr>
+        <w:ind w:left="708"/>
+      </w:pPr>
+      <w:r>
+        <w:t xml:space="preserve">En su lugar he colocado una imagen creada por </w:t>
+      </w:r>
+      <w:proofErr w:type="spellStart"/>
+      <w:r>
+        <w:t>mi</w:t>
+      </w:r>
+      <w:proofErr w:type="spellEnd"/>
+      <w:r>
+        <w:t xml:space="preserve"> y que simula a un pulido de acero inoxidable con </w:t>
+      </w:r>
+      <w:r>
+        <w:t xml:space="preserve">círculos  (material con en que se construyen todas las cocinas) </w:t>
+      </w:r>
+      <w:r>
+        <w:t xml:space="preserve">,  </w:t>
+      </w:r>
+      <w:proofErr w:type="gramStart"/>
+      <w:r>
+        <w:t>y  le</w:t>
+      </w:r>
+      <w:proofErr w:type="gramEnd"/>
+      <w:r>
+        <w:t xml:space="preserve"> puse un color para que se </w:t>
+      </w:r>
+      <w:r>
+        <w:t>asemeje</w:t>
+      </w:r>
+      <w:r>
+        <w:t xml:space="preserve"> al color del logo </w:t>
+      </w:r>
+      <w:r>
+        <w:t>y</w:t>
+      </w:r>
+      <w:r>
+        <w:t xml:space="preserve"> que formar</w:t>
+      </w:r>
+      <w:r>
+        <w:t>á</w:t>
+      </w:r>
+      <w:r>
+        <w:t xml:space="preserve"> parte del </w:t>
+      </w:r>
+      <w:r>
+        <w:t>Pantone</w:t>
+      </w:r>
+      <w:r>
+        <w:t xml:space="preserve"> de colores de este diseño.</w:t>
+      </w:r>
+    </w:p>
+    <w:p/>
+    <w:p>
+      <w:pPr>
+        <w:pStyle w:val="Ttulo2"/>
+      </w:pPr>
+      <w:r>
+        <w:t xml:space="preserve">Especificaciones de los </w:t>
+      </w:r>
+      <w:proofErr w:type="spellStart"/>
+      <w:r>
+        <w:t>Articulos</w:t>
+      </w:r>
+      <w:proofErr w:type="spellEnd"/>
+    </w:p>
+    <w:p>
+      <w:pPr>
+        <w:ind w:left="708"/>
+      </w:pPr>
+      <w:r>
+        <w:t xml:space="preserve">1.- </w:t>
+      </w:r>
+      <w:r>
+        <w:tab/>
+        <w:t>Está como ejemplo de ello la Referencia 001,   el resto de los artículos llevara un modal similar con las características propias de cada uno de ellos,</w:t>
+      </w:r>
+    </w:p>
+    <w:p>
+      <w:pPr>
+        <w:ind w:left="708"/>
+      </w:pPr>
+      <w:r>
+        <w:t>2.-</w:t>
+      </w:r>
+      <w:r>
+        <w:tab/>
+        <w:t xml:space="preserve">Aunque existe el botón </w:t>
+      </w:r>
+      <w:proofErr w:type="gramStart"/>
+      <w:r>
+        <w:t>carrito  este</w:t>
+      </w:r>
+      <w:proofErr w:type="gramEnd"/>
+      <w:r>
+        <w:t xml:space="preserve"> asunto tampoco lo he tocado este año,  ya que se hará con JS.   </w:t>
+      </w:r>
+    </w:p>
+    <w:p>
+      <w:pPr>
+        <w:ind w:left="708"/>
+      </w:pPr>
+    </w:p>
+    <w:p>
+      <w:pPr>
+        <w:pStyle w:val="Ttulo2"/>
+      </w:pPr>
+      <w:r>
+        <w:t xml:space="preserve">Desplegables para selección de </w:t>
+      </w:r>
+      <w:r>
+        <w:t>Artículos</w:t>
+      </w:r>
+    </w:p>
+    <w:p>
+      <w:pPr>
+        <w:ind w:left="708"/>
+      </w:pPr>
+      <w:r>
+        <w:t xml:space="preserve">1.- En esta </w:t>
+      </w:r>
+      <w:r>
+        <w:t>sección</w:t>
+      </w:r>
+      <w:r>
+        <w:t xml:space="preserve"> no he podido mas que pintar los botones,  los </w:t>
+      </w:r>
+      <w:proofErr w:type="gramStart"/>
+      <w:r>
+        <w:t>desplegables  y</w:t>
+      </w:r>
+      <w:proofErr w:type="gramEnd"/>
+      <w:r>
+        <w:t xml:space="preserve"> sus </w:t>
+      </w:r>
+      <w:proofErr w:type="spellStart"/>
+      <w:r>
+        <w:t>items</w:t>
+      </w:r>
+      <w:proofErr w:type="spellEnd"/>
+      <w:r>
+        <w:t xml:space="preserve"> correspondientes.   </w:t>
+      </w:r>
+    </w:p>
+    <w:p>
+      <w:pPr>
+        <w:ind w:left="708"/>
+      </w:pPr>
+      <w:r>
+        <w:lastRenderedPageBreak/>
+        <w:t xml:space="preserve">2.- La idea es que en el futuro cuando adquiera las capacidades necesarias pueda usar </w:t>
+      </w:r>
+      <w:proofErr w:type="spellStart"/>
+      <w:proofErr w:type="gramStart"/>
+      <w:r>
+        <w:t>javascrip</w:t>
+      </w:r>
+      <w:proofErr w:type="spellEnd"/>
+      <w:r>
+        <w:t xml:space="preserve">  para</w:t>
+      </w:r>
+      <w:proofErr w:type="gramEnd"/>
+      <w:r>
+        <w:t xml:space="preserve"> seguir con el proyecto,  en particular lo que deseo es que la barra de color negro que en esta pantalla indica “Los Mas Vendidos”  pueda ir cambiando el titulo  de la misma según vayan filtrando la </w:t>
+      </w:r>
+      <w:proofErr w:type="spellStart"/>
+      <w:r>
+        <w:t>busqueda</w:t>
+      </w:r>
+      <w:proofErr w:type="spellEnd"/>
+      <w:r>
+        <w:t>.</w:t>
+      </w:r>
+    </w:p>
+    <w:p>
+      <w:pPr>
+        <w:ind w:left="708"/>
+      </w:pPr>
+    </w:p>
+    <w:p>
+      <w:pPr>
+        <w:ind w:left="708"/>
+      </w:pPr>
+      <w:r>
+        <w:t xml:space="preserve">Esto funcionaria como barra de migas de pan o informativa de que </w:t>
+      </w:r>
+      <w:proofErr w:type="spellStart"/>
+      <w:r>
+        <w:t>busqueda</w:t>
+      </w:r>
+      <w:proofErr w:type="spellEnd"/>
+      <w:r>
+        <w:t xml:space="preserve"> concretamente </w:t>
+      </w:r>
+      <w:proofErr w:type="spellStart"/>
+      <w:r>
+        <w:t>esta</w:t>
+      </w:r>
+      <w:proofErr w:type="spellEnd"/>
+      <w:r>
+        <w:t xml:space="preserve"> haciendo </w:t>
+      </w:r>
+      <w:proofErr w:type="gramStart"/>
+      <w:r>
+        <w:t xml:space="preserve">según </w:t>
+      </w:r>
+      <w:r>
+        <w:t xml:space="preserve"> los</w:t>
+      </w:r>
+      <w:proofErr w:type="gramEnd"/>
+      <w:r>
+        <w:t xml:space="preserve"> siguientes </w:t>
+      </w:r>
+      <w:r>
+        <w:t xml:space="preserve">ej.  </w:t>
+      </w:r>
+    </w:p>
+    <w:p>
+      <w:pPr>
+        <w:ind w:left="708"/>
+        <w:rPr>
+          <w:color w:val="FFFFFF" w:themeColor="background1"/>
+        </w:rPr>
+      </w:pPr>
+      <w:r>
+        <w:rPr>
+          <w:color w:val="FFFFFF" w:themeColor="background1"/>
+          <w:highlight w:val="black"/>
+        </w:rPr>
+        <w:t xml:space="preserve">       </w:t>
+      </w:r>
+      <w:r>
+        <w:rPr>
+          <w:color w:val="FFFFFF" w:themeColor="background1"/>
+          <w:highlight w:val="black"/>
+        </w:rPr>
+        <w:t>Fabricante-&gt; Freidoras …</w:t>
+      </w:r>
+      <w:r>
+        <w:rPr>
+          <w:color w:val="FFFFFF" w:themeColor="background1"/>
+          <w:highlight w:val="black"/>
+        </w:rPr>
+        <w:t xml:space="preserve">         </w:t>
+      </w:r>
+      <w:r>
+        <w:rPr>
+          <w:color w:val="FFFFFF" w:themeColor="background1"/>
+          <w:highlight w:val="black"/>
+        </w:rPr>
+        <w:t>.</w:t>
+      </w:r>
+    </w:p>
+    <w:p>
+      <w:pPr>
+        <w:ind w:left="708"/>
+        <w:rPr>
+          <w:color w:val="FFFFFF" w:themeColor="background1"/>
+        </w:rPr>
+      </w:pPr>
+      <w:r>
+        <w:rPr>
+          <w:color w:val="FFFFFF" w:themeColor="background1"/>
+          <w:highlight w:val="black"/>
+        </w:rPr>
+        <w:t xml:space="preserve">       </w:t>
+      </w:r>
+      <w:r>
+        <w:rPr>
+          <w:color w:val="FFFFFF" w:themeColor="background1"/>
+          <w:highlight w:val="black"/>
+        </w:rPr>
+        <w:t xml:space="preserve">Menaje -&gt; </w:t>
+      </w:r>
+      <w:proofErr w:type="spellStart"/>
+      <w:r>
+        <w:rPr>
+          <w:color w:val="FFFFFF" w:themeColor="background1"/>
+          <w:highlight w:val="black"/>
+        </w:rPr>
+        <w:t>Cuberterias</w:t>
+      </w:r>
+      <w:proofErr w:type="spellEnd"/>
+      <w:r>
+        <w:rPr>
+          <w:color w:val="FFFFFF" w:themeColor="background1"/>
+          <w:highlight w:val="black"/>
+        </w:rPr>
+        <w:t>-&gt;</w:t>
+      </w:r>
+      <w:proofErr w:type="gramStart"/>
+      <w:r>
+        <w:rPr>
+          <w:color w:val="FFFFFF" w:themeColor="background1"/>
+          <w:highlight w:val="black"/>
+        </w:rPr>
+        <w:t xml:space="preserve"> ….</w:t>
+      </w:r>
+      <w:proofErr w:type="gramEnd"/>
+      <w:r>
+        <w:rPr>
+          <w:color w:val="FFFFFF" w:themeColor="background1"/>
+          <w:highlight w:val="black"/>
+        </w:rPr>
+        <w:t xml:space="preserve">     </w:t>
+      </w:r>
+      <w:r>
+        <w:rPr>
+          <w:color w:val="FFFFFF" w:themeColor="background1"/>
+          <w:highlight w:val="black"/>
+        </w:rPr>
+        <w:t>.</w:t>
+      </w:r>
+      <w:r>
+        <w:rPr>
+          <w:color w:val="FFFFFF" w:themeColor="background1"/>
+        </w:rPr>
+        <w:t xml:space="preserve">  </w:t>
+      </w:r>
+    </w:p>
+    <w:p>
+      <w:pPr>
+        <w:ind w:left="708"/>
+      </w:pPr>
+      <w:r>
+        <w:t xml:space="preserve">Incluso </w:t>
+      </w:r>
+      <w:r>
+        <w:t>podría</w:t>
+      </w:r>
+      <w:r>
+        <w:t xml:space="preserve"> haber mas filtros en el futuro si fuese necesario.</w:t>
+      </w:r>
+    </w:p>
+    <w:p>
+      <w:pPr>
+        <w:ind w:left="708"/>
+      </w:pPr>
+      <w:r>
+        <w:t xml:space="preserve">Como por ejemplo la clase de energía que buscas para tus electrodomésticos </w:t>
+      </w:r>
+      <w:proofErr w:type="gramStart"/>
+      <w:r>
+        <w:t>etc..</w:t>
+      </w:r>
+      <w:proofErr w:type="gramEnd"/>
+      <w:r>
+        <w:t xml:space="preserve"> </w:t>
+      </w:r>
     </w:p>
     <w:sectPr>
       <w:pgSz w:w="11906" w:h="16838"/>
@@ -768,7 +1201,7 @@
 </file>
 
 <file path=word/numbering.xml><?xml version="1.0" encoding="utf-8"?>
-<w:numbering xmlns:wpc="http://schemas.microsoft.com/office/word/2010/wordprocessingCanvas" xmlns:cx="http://schemas.microsoft.com/office/drawing/2014/chartex" xmlns:cx1="http://schemas.microsoft.com/office/drawing/2015/9/8/chartex" xmlns:cx2="http://schemas.microsoft.com/office/drawing/2015/10/21/chartex" xmlns:cx3="http://schemas.microsoft.com/office/drawing/2016/5/9/chartex" xmlns:cx4="http://schemas.microsoft.com/office/drawing/2016/5/10/chartex" xmlns:cx5="http://schemas.microsoft.com/office/drawing/2016/5/11/chartex" xmlns:cx6="http://schemas.microsoft.com/office/drawing/2016/5/12/chartex" xmlns:cx7="http://schemas.microsoft.com/office/drawing/2016/5/13/chartex" xmlns:cx8="http://schemas.microsoft.com/office/drawing/2016/5/14/chartex" xmlns:mc="http://schemas.openxmlformats.org/markup-compatibility/2006" xmlns:aink="http://schemas.microsoft.com/office/drawing/2016/ink" xmlns:am3d="http://schemas.microsoft.com/office/drawing/2017/model3d" xmlns:o="urn:schemas-microsoft-com:office:office" xmlns:oel="http://schemas.microsoft.com/office/2019/extlst" xmlns:r="http://schemas.openxmlformats.org/officeDocument/2006/relationships" xmlns:m="http://schemas.openxmlformats.org/officeDocument/2006/math" xmlns:v="urn:schemas-microsoft-com:vml" xmlns:wp14="http://schemas.microsoft.com/office/word/2010/wordprocessingDrawing" xmlns:wp="http://schemas.openxmlformats.org/drawingml/2006/wordprocessingDrawing" xmlns:w10="urn:schemas-microsoft-com:office:word" xmlns:w="http://schemas.openxmlformats.org/wordprocessingml/2006/main" xmlns:w14="http://schemas.microsoft.com/office/word/2010/wordml" xmlns:w15="http://schemas.microsoft.com/office/word/2012/wordml" xmlns:w16cex="http://schemas.microsoft.com/office/word/2018/wordml/cex" xmlns:w16cid="http://schemas.microsoft.com/office/word/2016/wordml/cid" xmlns:w16="http://schemas.microsoft.com/office/word/2018/wordml" xmlns:w16du="http://schemas.microsoft.com/office/word/2023/wordml/word16du" xmlns:w16sdtdh="http://schemas.microsoft.com/office/word/2020/wordml/sdtdatahash" xmlns:w16se="http://schemas.microsoft.com/office/word/2015/wordml/symex" xmlns:wpg="http://schemas.microsoft.com/office/word/2010/wordprocessingGroup" xmlns:wpi="http://schemas.microsoft.com/office/word/2010/wordprocessingInk" xmlns:wne="http://schemas.microsoft.com/office/word/2006/wordml" xmlns:wps="http://schemas.microsoft.com/office/word/2010/wordprocessingShape" mc:Ignorable="w14 w15 w16se w16cid w16 w16cex w16sdtdh wp14">
+<w:numbering xmlns:wpc="http://schemas.microsoft.com/office/word/2010/wordprocessingCanvas" xmlns:cx="http://schemas.microsoft.com/office/drawing/2014/chartex" xmlns:cx1="http://schemas.microsoft.com/office/drawing/2015/9/8/chartex" xmlns:cx2="http://schemas.microsoft.com/office/drawing/2015/10/21/chartex" xmlns:cx3="http://schemas.microsoft.com/office/drawing/2016/5/9/chartex" xmlns:cx4="http://schemas.microsoft.com/office/drawing/2016/5/10/chartex" xmlns:cx5="http://schemas.microsoft.com/office/drawing/2016/5/11/chartex" xmlns:cx6="http://schemas.microsoft.com/office/drawing/2016/5/12/chartex" xmlns:cx7="http://schemas.microsoft.com/office/drawing/2016/5/13/chartex" xmlns:cx8="http://schemas.microsoft.com/office/drawing/2016/5/14/chartex" xmlns:mc="http://schemas.openxmlformats.org/markup-compatibility/2006" xmlns:aink="http://schemas.microsoft.com/office/drawing/2016/ink" xmlns:am3d="http://schemas.microsoft.com/office/drawing/2017/model3d" xmlns:o="urn:schemas-microsoft-com:office:office" xmlns:oel="http://schemas.microsoft.com/office/2019/extlst" xmlns:r="http://schemas.openxmlformats.org/officeDocument/2006/relationships" xmlns:m="http://schemas.openxmlformats.org/officeDocument/2006/math" xmlns:v="urn:schemas-microsoft-com:vml" xmlns:wp14="http://schemas.microsoft.com/office/word/2010/wordprocessingDrawing" xmlns:wp="http://schemas.openxmlformats.org/drawingml/2006/wordprocessingDrawing" xmlns:w10="urn:schemas-microsoft-com:office:word" xmlns:w="http://schemas.openxmlformats.org/wordprocessingml/2006/main" xmlns:w14="http://schemas.microsoft.com/office/word/2010/wordml" xmlns:w15="http://schemas.microsoft.com/office/word/2012/wordml" xmlns:w16cex="http://schemas.microsoft.com/office/word/2018/wordml/cex" xmlns:w16cid="http://schemas.microsoft.com/office/word/2016/wordml/cid" xmlns:w16="http://schemas.microsoft.com/office/word/2018/wordml" xmlns:w16sdtdh="http://schemas.microsoft.com/office/word/2020/wordml/sdtdatahash" xmlns:w16se="http://schemas.microsoft.com/office/word/2015/wordml/symex" xmlns:wpg="http://schemas.microsoft.com/office/word/2010/wordprocessingGroup" xmlns:wpi="http://schemas.microsoft.com/office/word/2010/wordprocessingInk" xmlns:wne="http://schemas.microsoft.com/office/word/2006/wordml" xmlns:wps="http://schemas.microsoft.com/office/word/2010/wordprocessingShape" mc:Ignorable="w14 w15 w16se w16cid w16 w16cex w16sdtdh wp14">
   <w:abstractNum w:abstractNumId="0" w15:restartNumberingAfterBreak="0">
     <w:nsid w:val="016E7CDA"/>
     <w:multiLevelType w:val="multilevel"/>
@@ -885,7 +1318,7 @@
   <w:abstractNum w:abstractNumId="1" w15:restartNumberingAfterBreak="0">
     <w:nsid w:val="2D2476B0"/>
     <w:multiLevelType w:val="multilevel"/>
-    <w:tmpl w:val="250A46CA"/>
+    <w:tmpl w:val="2A0EBD52"/>
     <w:lvl w:ilvl="0">
       <w:start w:val="1"/>
       <w:numFmt w:val="decimal"/>
@@ -1443,7 +1876,7 @@
     <w:uiPriority w:val="9"/>
     <w:unhideWhenUsed/>
     <w:qFormat/>
-    <w:rsid w:val="007B57F6"/>
+    <w:rsid w:val="004E1F22"/>
     <w:pPr>
       <w:keepNext/>
       <w:keepLines/>
@@ -1515,7 +1948,7 @@
     <w:basedOn w:val="Fuentedeprrafopredeter"/>
     <w:link w:val="Ttulo2"/>
     <w:uiPriority w:val="9"/>
-    <w:rsid w:val="007B57F6"/>
+    <w:rsid w:val="004E1F22"/>
     <w:rPr>
       <w:rFonts w:ascii="Roboto" w:eastAsiaTheme="majorEastAsia" w:hAnsi="Roboto" w:cstheme="majorBidi"/>
       <w:color w:val="538135" w:themeColor="accent6" w:themeShade="BF"/>

</xml_diff>